<commit_message>
eisen en wensen  + vragen
</commit_message>
<xml_diff>
--- a/eisen en wensen.docx
+++ b/eisen en wensen.docx
@@ -4,34 +4,19 @@
   <w:body>
     <w:p>
       <w:pPr>
-        <w:pStyle w:val="Normaalweb"/>
-        <w:rPr>
-          <w:color w:val="000000"/>
-        </w:rPr>
-      </w:pPr>
-      <w:r>
-        <w:rPr>
-          <w:sz w:val="52"/>
-          <w:szCs w:val="52"/>
-        </w:rPr>
-        <w:t>Behoefte</w:t>
-      </w:r>
-      <w:r>
-        <w:rPr>
-          <w:sz w:val="52"/>
-          <w:szCs w:val="52"/>
-        </w:rPr>
-        <w:t xml:space="preserve"> analyse</w:t>
-      </w:r>
-    </w:p>
-    <w:p>
-      <w:pPr>
         <w:pStyle w:val="Titel"/>
         <w:rPr>
           <w:sz w:val="52"/>
           <w:szCs w:val="52"/>
         </w:rPr>
       </w:pPr>
+      <w:r>
+        <w:rPr>
+          <w:sz w:val="52"/>
+          <w:szCs w:val="52"/>
+        </w:rPr>
+        <w:t>Eisen en Wensen</w:t>
+      </w:r>
     </w:p>
     <w:p/>
     <w:p/>
@@ -85,6 +70,9 @@
         <w:t>3</w:t>
       </w:r>
     </w:p>
+    <w:p/>
+    <w:p/>
+    <w:p/>
     <w:p/>
     <w:p/>
     <w:p/>
@@ -886,13 +874,21 @@
         </w:rPr>
       </w:pPr>
       <w:r>
+        <w:t xml:space="preserve">Wij van het bedrijf Sport Analytics maken een Single Page Application voor de heer Smits van FC </w:t>
+      </w:r>
+      <w:proofErr w:type="spellStart"/>
+      <w:r>
+        <w:t>mboRijnland</w:t>
+      </w:r>
+      <w:proofErr w:type="spellEnd"/>
+      <w:r>
+        <w:t xml:space="preserve">. </w:t>
+      </w:r>
+      <w:r>
         <w:t>In dit bestand lee</w:t>
       </w:r>
       <w:r>
-        <w:t>s je over de eisen en de wensen van de klant. He</w:t>
-      </w:r>
-      <w:r>
-        <w:t xml:space="preserve">t gaat over een spelersvolgsysteem die </w:t>
+        <w:t xml:space="preserve">s je over de eisen en de wensen van de klant. </w:t>
       </w:r>
       <w:r>
         <w:t xml:space="preserve">FC </w:t>
@@ -903,27 +899,27 @@
       </w:r>
       <w:proofErr w:type="spellEnd"/>
       <w:r>
-        <w:t xml:space="preserve"> wilt hebben</w:t>
-      </w:r>
-      <w:r>
-        <w:t xml:space="preserve">. </w:t>
-      </w:r>
-      <w:bookmarkStart w:id="1" w:name="_GoBack"/>
+        <w:t xml:space="preserve"> heeft te kennen gegeven een </w:t>
+      </w:r>
+      <w:proofErr w:type="spellStart"/>
+      <w:r>
+        <w:t>spelervolgsysteem</w:t>
+      </w:r>
+      <w:proofErr w:type="spellEnd"/>
+      <w:r>
+        <w:t xml:space="preserve"> te willen laten ontwikkelen. Met dit systeem moeten verschillende zaken omrent de speler beheerd kunnen worden.</w:t>
+      </w:r>
+    </w:p>
+    <w:p/>
+    <w:p>
+      <w:pPr>
+        <w:pStyle w:val="Kop1"/>
+      </w:pPr>
+      <w:bookmarkStart w:id="1" w:name="_Toc530649219"/>
+      <w:r>
+        <w:t>De kern van het project</w:t>
+      </w:r>
       <w:bookmarkEnd w:id="1"/>
-      <w:r>
-        <w:t xml:space="preserve"> </w:t>
-      </w:r>
-    </w:p>
-    <w:p/>
-    <w:p>
-      <w:pPr>
-        <w:pStyle w:val="Kop1"/>
-      </w:pPr>
-      <w:bookmarkStart w:id="2" w:name="_Toc530649219"/>
-      <w:r>
-        <w:t>De kern van het project</w:t>
-      </w:r>
-      <w:bookmarkEnd w:id="2"/>
       <w:r>
         <w:t xml:space="preserve"> </w:t>
       </w:r>
@@ -932,42 +928,102 @@
       <w:pPr>
         <w:pStyle w:val="Kop1"/>
       </w:pPr>
-      <w:bookmarkStart w:id="3" w:name="_Toc530649221"/>
+      <w:bookmarkStart w:id="2" w:name="_Toc530649221"/>
       <w:r>
         <w:t>Algemene beschrijving van de applicatie</w:t>
+      </w:r>
+      <w:bookmarkEnd w:id="2"/>
+    </w:p>
+    <w:p>
+      <w:r>
+        <w:t xml:space="preserve">Het gaat over een spelersvolgsysteem die FC </w:t>
+      </w:r>
+      <w:proofErr w:type="spellStart"/>
+      <w:r>
+        <w:t>mboRijnland</w:t>
+      </w:r>
+      <w:proofErr w:type="spellEnd"/>
+      <w:r>
+        <w:t xml:space="preserve"> wilt hebben. Het systeem moet gegevens van spelers bij kunnen houden van verschillende elftallen. De doelgroep van de applicatie is de staf van FC </w:t>
+      </w:r>
+      <w:proofErr w:type="spellStart"/>
+      <w:r>
+        <w:t>mboRjjnland</w:t>
+      </w:r>
+      <w:proofErr w:type="spellEnd"/>
+      <w:r>
+        <w:t>.</w:t>
+      </w:r>
+      <w:r>
+        <w:t xml:space="preserve"> De spelers moeten informatie kunnen zien omrent wedstrijden en persoonlijke ontwikkeling. </w:t>
+      </w:r>
+    </w:p>
+    <w:p/>
+    <w:p>
+      <w:pPr>
+        <w:pStyle w:val="Kop1"/>
+      </w:pPr>
+      <w:bookmarkStart w:id="3" w:name="_Toc530649222"/>
+      <w:r>
+        <w:t>Doelen &amp; doelgroepen van de applicatie</w:t>
       </w:r>
       <w:bookmarkEnd w:id="3"/>
     </w:p>
+    <w:p/>
     <w:p>
-      <w:r>
-        <w:t xml:space="preserve">Het gaat over een spelersvolgsysteem die FC </w:t>
-      </w:r>
-      <w:proofErr w:type="spellStart"/>
-      <w:r>
-        <w:t>mboRijnland</w:t>
-      </w:r>
-      <w:proofErr w:type="spellEnd"/>
-      <w:r>
-        <w:t xml:space="preserve"> wilt hebben. Het systeem moet gegevens van spelers bij kunnen houden van verschillende elftallen. De doelgroep van de applicatie is de staf van FC </w:t>
-      </w:r>
-      <w:proofErr w:type="spellStart"/>
-      <w:r>
-        <w:t>mboRjjnland</w:t>
-      </w:r>
-      <w:proofErr w:type="spellEnd"/>
-      <w:r>
-        <w:t>.</w:t>
+      <w:pPr>
+        <w:pStyle w:val="Lijstalinea"/>
+        <w:numPr>
+          <w:ilvl w:val="0"/>
+          <w:numId w:val="2"/>
+        </w:numPr>
+      </w:pPr>
+      <w:r>
+        <w:t>Zaken omrent spelers beheren.</w:t>
       </w:r>
     </w:p>
-    <w:p/>
     <w:p>
       <w:pPr>
-        <w:pStyle w:val="Kop1"/>
-      </w:pPr>
-      <w:bookmarkStart w:id="4" w:name="_Toc530649222"/>
-      <w:r>
-        <w:t>Doelen &amp; doelgroepen van de applicatie</w:t>
-      </w:r>
+        <w:pStyle w:val="Lijstalinea"/>
+        <w:numPr>
+          <w:ilvl w:val="0"/>
+          <w:numId w:val="2"/>
+        </w:numPr>
+      </w:pPr>
+      <w:r>
+        <w:t>Speler de kennis geven van deelname selectie</w:t>
+      </w:r>
+    </w:p>
+    <w:p>
+      <w:pPr>
+        <w:pStyle w:val="Lijstalinea"/>
+        <w:numPr>
+          <w:ilvl w:val="0"/>
+          <w:numId w:val="2"/>
+        </w:numPr>
+      </w:pPr>
+      <w:r>
+        <w:t>Speler de kennis geven over wedstrijdgegevens.</w:t>
+      </w:r>
+    </w:p>
+    <w:p/>
+    <w:p>
+      <w:r>
+        <w:t>Vragen:</w:t>
+      </w:r>
+      <w:r>
+        <w:br/>
+        <w:t>Welke relevante informatie moet er worden bijgehouden over de speler?</w:t>
+      </w:r>
+      <w:r>
+        <w:br/>
+        <w:t>Wie kunnen de informatie zien?</w:t>
+      </w:r>
+      <w:r>
+        <w:br/>
+        <w:t>Wie kan de informatie aanpassen / wijzigen / verwijderen?</w:t>
+      </w:r>
+      <w:bookmarkStart w:id="4" w:name="_GoBack"/>
       <w:bookmarkEnd w:id="4"/>
     </w:p>
     <w:p/>
@@ -980,6 +1036,25 @@
         <w:t>Vormgeving</w:t>
       </w:r>
       <w:bookmarkEnd w:id="5"/>
+    </w:p>
+    <w:p/>
+    <w:p>
+      <w:r>
+        <w:t>Vragen:</w:t>
+      </w:r>
+    </w:p>
+    <w:p>
+      <w:r>
+        <w:t xml:space="preserve">Wat voor </w:t>
+      </w:r>
+      <w:proofErr w:type="spellStart"/>
+      <w:r>
+        <w:t>huisstyle</w:t>
+      </w:r>
+      <w:proofErr w:type="spellEnd"/>
+      <w:r>
+        <w:t xml:space="preserve"> moet de applicatie krijgen?</w:t>
+      </w:r>
     </w:p>
     <w:p>
       <w:pPr>
@@ -1139,8 +1214,123 @@
       </w:rPr>
     </w:lvl>
   </w:abstractNum>
+  <w:abstractNum w:abstractNumId="1" w15:restartNumberingAfterBreak="0">
+    <w:nsid w:val="4D2664C8"/>
+    <w:multiLevelType w:val="hybridMultilevel"/>
+    <w:tmpl w:val="D740651C"/>
+    <w:lvl w:ilvl="0" w:tplc="23467938">
+      <w:numFmt w:val="bullet"/>
+      <w:lvlText w:val="-"/>
+      <w:lvlJc w:val="left"/>
+      <w:pPr>
+        <w:ind w:left="720" w:hanging="360"/>
+      </w:pPr>
+      <w:rPr>
+        <w:rFonts w:ascii="Calibri" w:eastAsiaTheme="minorHAnsi" w:hAnsi="Calibri" w:cs="Calibri" w:hint="default"/>
+      </w:rPr>
+    </w:lvl>
+    <w:lvl w:ilvl="1" w:tplc="04130003" w:tentative="1">
+      <w:start w:val="1"/>
+      <w:numFmt w:val="bullet"/>
+      <w:lvlText w:val="o"/>
+      <w:lvlJc w:val="left"/>
+      <w:pPr>
+        <w:ind w:left="1440" w:hanging="360"/>
+      </w:pPr>
+      <w:rPr>
+        <w:rFonts w:ascii="Courier New" w:hAnsi="Courier New" w:cs="Courier New" w:hint="default"/>
+      </w:rPr>
+    </w:lvl>
+    <w:lvl w:ilvl="2" w:tplc="04130005" w:tentative="1">
+      <w:start w:val="1"/>
+      <w:numFmt w:val="bullet"/>
+      <w:lvlText w:val=""/>
+      <w:lvlJc w:val="left"/>
+      <w:pPr>
+        <w:ind w:left="2160" w:hanging="360"/>
+      </w:pPr>
+      <w:rPr>
+        <w:rFonts w:ascii="Wingdings" w:hAnsi="Wingdings" w:hint="default"/>
+      </w:rPr>
+    </w:lvl>
+    <w:lvl w:ilvl="3" w:tplc="04130001" w:tentative="1">
+      <w:start w:val="1"/>
+      <w:numFmt w:val="bullet"/>
+      <w:lvlText w:val=""/>
+      <w:lvlJc w:val="left"/>
+      <w:pPr>
+        <w:ind w:left="2880" w:hanging="360"/>
+      </w:pPr>
+      <w:rPr>
+        <w:rFonts w:ascii="Symbol" w:hAnsi="Symbol" w:hint="default"/>
+      </w:rPr>
+    </w:lvl>
+    <w:lvl w:ilvl="4" w:tplc="04130003" w:tentative="1">
+      <w:start w:val="1"/>
+      <w:numFmt w:val="bullet"/>
+      <w:lvlText w:val="o"/>
+      <w:lvlJc w:val="left"/>
+      <w:pPr>
+        <w:ind w:left="3600" w:hanging="360"/>
+      </w:pPr>
+      <w:rPr>
+        <w:rFonts w:ascii="Courier New" w:hAnsi="Courier New" w:cs="Courier New" w:hint="default"/>
+      </w:rPr>
+    </w:lvl>
+    <w:lvl w:ilvl="5" w:tplc="04130005" w:tentative="1">
+      <w:start w:val="1"/>
+      <w:numFmt w:val="bullet"/>
+      <w:lvlText w:val=""/>
+      <w:lvlJc w:val="left"/>
+      <w:pPr>
+        <w:ind w:left="4320" w:hanging="360"/>
+      </w:pPr>
+      <w:rPr>
+        <w:rFonts w:ascii="Wingdings" w:hAnsi="Wingdings" w:hint="default"/>
+      </w:rPr>
+    </w:lvl>
+    <w:lvl w:ilvl="6" w:tplc="04130001" w:tentative="1">
+      <w:start w:val="1"/>
+      <w:numFmt w:val="bullet"/>
+      <w:lvlText w:val=""/>
+      <w:lvlJc w:val="left"/>
+      <w:pPr>
+        <w:ind w:left="5040" w:hanging="360"/>
+      </w:pPr>
+      <w:rPr>
+        <w:rFonts w:ascii="Symbol" w:hAnsi="Symbol" w:hint="default"/>
+      </w:rPr>
+    </w:lvl>
+    <w:lvl w:ilvl="7" w:tplc="04130003" w:tentative="1">
+      <w:start w:val="1"/>
+      <w:numFmt w:val="bullet"/>
+      <w:lvlText w:val="o"/>
+      <w:lvlJc w:val="left"/>
+      <w:pPr>
+        <w:ind w:left="5760" w:hanging="360"/>
+      </w:pPr>
+      <w:rPr>
+        <w:rFonts w:ascii="Courier New" w:hAnsi="Courier New" w:cs="Courier New" w:hint="default"/>
+      </w:rPr>
+    </w:lvl>
+    <w:lvl w:ilvl="8" w:tplc="04130005" w:tentative="1">
+      <w:start w:val="1"/>
+      <w:numFmt w:val="bullet"/>
+      <w:lvlText w:val=""/>
+      <w:lvlJc w:val="left"/>
+      <w:pPr>
+        <w:ind w:left="6480" w:hanging="360"/>
+      </w:pPr>
+      <w:rPr>
+        <w:rFonts w:ascii="Wingdings" w:hAnsi="Wingdings" w:hint="default"/>
+      </w:rPr>
+    </w:lvl>
+  </w:abstractNum>
   <w:num w:numId="1">
     <w:abstractNumId w:val="0"/>
+  </w:num>
+  <w:num w:numId="2">
+    <w:abstractNumId w:val="1"/>
   </w:num>
 </w:numbering>
 </file>

</xml_diff>

<commit_message>
eisen en wensen uitgebreid en vragen gemaakt
</commit_message>
<xml_diff>
--- a/eisen en wensen.docx
+++ b/eisen en wensen.docx
@@ -1006,6 +1006,35 @@
         <w:t>Speler de kennis geven over wedstrijdgegevens.</w:t>
       </w:r>
     </w:p>
+    <w:p>
+      <w:r>
+        <w:t>Doelgroep:</w:t>
+      </w:r>
+    </w:p>
+    <w:p>
+      <w:pPr>
+        <w:pStyle w:val="Lijstalinea"/>
+        <w:numPr>
+          <w:ilvl w:val="0"/>
+          <w:numId w:val="2"/>
+        </w:numPr>
+      </w:pPr>
+      <w:r>
+        <w:t>Spelers.</w:t>
+      </w:r>
+    </w:p>
+    <w:p>
+      <w:pPr>
+        <w:pStyle w:val="Lijstalinea"/>
+        <w:numPr>
+          <w:ilvl w:val="0"/>
+          <w:numId w:val="2"/>
+        </w:numPr>
+      </w:pPr>
+      <w:r>
+        <w:t>Staf.</w:t>
+      </w:r>
+    </w:p>
     <w:p/>
     <w:p>
       <w:r>
@@ -1017,14 +1046,31 @@
       </w:r>
       <w:r>
         <w:br/>
-        <w:t>Wie kunnen de informatie zien?</w:t>
+      </w:r>
+      <w:r>
+        <w:t>Wie kan de informatie aanpassen / wijzigen / verwijderen?</w:t>
       </w:r>
       <w:r>
         <w:br/>
-        <w:t>Wie kan de informatie aanpassen / wijzigen / verwijderen?</w:t>
+        <w:t xml:space="preserve">Moet er worden </w:t>
+      </w:r>
+      <w:proofErr w:type="spellStart"/>
+      <w:r>
+        <w:t>ingelogdo</w:t>
+      </w:r>
+      <w:proofErr w:type="spellEnd"/>
+      <w:r>
+        <w:t xml:space="preserve"> ja door wie?</w:t>
       </w:r>
       <w:bookmarkStart w:id="4" w:name="_GoBack"/>
       <w:bookmarkEnd w:id="4"/>
+      <w:r>
+        <w:br/>
+        <w:t>Wie kunnen de informatie zien?</w:t>
+      </w:r>
+      <w:r>
+        <w:br/>
+      </w:r>
     </w:p>
     <w:p/>
     <w:p>
@@ -1056,17 +1102,46 @@
         <w:t xml:space="preserve"> moet de applicatie krijgen?</w:t>
       </w:r>
     </w:p>
+    <w:p/>
+    <w:p/>
     <w:p>
       <w:pPr>
         <w:pStyle w:val="Kop1"/>
       </w:pPr>
       <w:bookmarkStart w:id="6" w:name="_Toc530649224"/>
       <w:r>
+        <w:lastRenderedPageBreak/>
         <w:t>Informatie in de applicatie</w:t>
       </w:r>
       <w:bookmarkEnd w:id="6"/>
     </w:p>
     <w:p>
+      <w:r>
+        <w:t xml:space="preserve">De applicatie bevat (relevante)informatie over de teams, spelers, </w:t>
+      </w:r>
+      <w:proofErr w:type="spellStart"/>
+      <w:r>
+        <w:t>staff</w:t>
+      </w:r>
+      <w:proofErr w:type="spellEnd"/>
+      <w:r>
+        <w:t xml:space="preserve"> en functionarissen binnen de club. </w:t>
+      </w:r>
+    </w:p>
+    <w:p>
+      <w:r>
+        <w:t xml:space="preserve">Er worden erg veel gegevens bijgehouden van spelers. Zo moet het profiel van een speler de volgende gegevens bevatten: NAW-gegevens, leeftijd, lengte, gewicht, blessures, statistieken (doelpunten, assists, rode en gele kaarten) per wedstrijd, gespeelde minuten en de uitslag van alle conditietesten. </w:t>
+      </w:r>
+    </w:p>
+    <w:p/>
+    <w:p/>
+    <w:p>
+      <w:r>
+        <w:t>(Moet worden aangepast aan de hand van gekregen info uit het interview)</w:t>
+      </w:r>
+    </w:p>
+    <w:p/>
+    <w:p>
       <w:pPr>
         <w:pStyle w:val="Kop1"/>
       </w:pPr>
@@ -1079,6 +1154,106 @@
         <w:t xml:space="preserve"> </w:t>
       </w:r>
     </w:p>
+    <w:p/>
+    <w:p>
+      <w:pPr>
+        <w:pStyle w:val="Lijstalinea"/>
+        <w:numPr>
+          <w:ilvl w:val="0"/>
+          <w:numId w:val="1"/>
+        </w:numPr>
+      </w:pPr>
+      <w:r>
+        <w:t>Alle gebruikers moeten kunnen inloggen, producten bestellen en hun email adres achterlaten. Daarnaast moet er een optie zijn om aan te geven of je particulier besteld of via een bedrijf.</w:t>
+      </w:r>
+    </w:p>
+    <w:p>
+      <w:pPr>
+        <w:pStyle w:val="Lijstalinea"/>
+        <w:numPr>
+          <w:ilvl w:val="0"/>
+          <w:numId w:val="1"/>
+        </w:numPr>
+      </w:pPr>
+      <w:r>
+        <w:t xml:space="preserve">Aangewezen functionarissen kunnen: Hun persoonlijke gegevens zien en bewerken, statistieken van spelers veranderen/verwijderen en spelers toevoegen/verwijderen. </w:t>
+      </w:r>
+    </w:p>
+    <w:p>
+      <w:pPr>
+        <w:pStyle w:val="Lijstalinea"/>
+        <w:numPr>
+          <w:ilvl w:val="0"/>
+          <w:numId w:val="1"/>
+        </w:numPr>
+      </w:pPr>
+      <w:r>
+        <w:t xml:space="preserve">De klant(Ginkel) wil zelf op een makkelijke manier content kunnen veranderen. De website moet </w:t>
+      </w:r>
+      <w:proofErr w:type="spellStart"/>
+      <w:r>
+        <w:t>responsive</w:t>
+      </w:r>
+      <w:proofErr w:type="spellEnd"/>
+      <w:r>
+        <w:t xml:space="preserve"> zijn voor alle </w:t>
+      </w:r>
+      <w:proofErr w:type="spellStart"/>
+      <w:r>
+        <w:t>devices</w:t>
+      </w:r>
+      <w:proofErr w:type="spellEnd"/>
+      <w:r>
+        <w:t xml:space="preserve">. </w:t>
+      </w:r>
+      <w:r>
+        <w:br/>
+        <w:t>Eindtijd is einde van de periode. (week 9)</w:t>
+      </w:r>
+    </w:p>
+    <w:p>
+      <w:pPr>
+        <w:pStyle w:val="Lijstalinea"/>
+        <w:numPr>
+          <w:ilvl w:val="0"/>
+          <w:numId w:val="1"/>
+        </w:numPr>
+      </w:pPr>
+      <w:r>
+        <w:t>Beheerder kan aanpassen, toevoegen en verwijderen.</w:t>
+      </w:r>
+    </w:p>
+    <w:p>
+      <w:pPr>
+        <w:pStyle w:val="Lijstalinea"/>
+        <w:numPr>
+          <w:ilvl w:val="0"/>
+          <w:numId w:val="1"/>
+        </w:numPr>
+      </w:pPr>
+      <w:r>
+        <w:t>Beheerder kan gebruikers aanmaken, aanpassen, verwijderen en rechten geven.</w:t>
+      </w:r>
+    </w:p>
+    <w:p>
+      <w:pPr>
+        <w:pStyle w:val="Lijstalinea"/>
+        <w:numPr>
+          <w:ilvl w:val="0"/>
+          <w:numId w:val="1"/>
+        </w:numPr>
+      </w:pPr>
+      <w:r>
+        <w:t>Spelers kunnen de statistieken inzien van het team en zichzelf.</w:t>
+      </w:r>
+    </w:p>
+    <w:p/>
+    <w:p>
+      <w:r>
+        <w:t>(Moet worden aangepast aan de hand van gekregen info uit het interview)</w:t>
+      </w:r>
+    </w:p>
+    <w:p/>
     <w:p>
       <w:pPr>
         <w:pStyle w:val="Kop1"/>
@@ -1090,6 +1265,11 @@
       <w:bookmarkEnd w:id="8"/>
     </w:p>
     <w:p/>
+    <w:p>
+      <w:r>
+        <w:t>Voor zover geen extra informatie.</w:t>
+      </w:r>
+    </w:p>
     <w:sectPr>
       <w:pgSz w:w="11906" w:h="16838"/>
       <w:pgMar w:top="1417" w:right="1417" w:bottom="1417" w:left="1417" w:header="708" w:footer="708" w:gutter="0"/>

</xml_diff>

<commit_message>
Toevoegingen eisen en wensen
Plaatjes, aanvullende info over de applicatie en inleiden. Ook positionering aangepast.
</commit_message>
<xml_diff>
--- a/eisen en wensen.docx
+++ b/eisen en wensen.docx
@@ -22,7 +22,70 @@
     <w:p/>
     <w:p/>
     <w:p/>
-    <w:p/>
+    <w:p>
+      <w:r>
+        <w:rPr>
+          <w:rFonts w:ascii="Arial" w:hAnsi="Arial" w:cs="Arial"/>
+          <w:noProof/>
+          <w:color w:val="1A0DAB"/>
+          <w:sz w:val="20"/>
+          <w:szCs w:val="20"/>
+          <w:bdr w:val="none" w:sz="0" w:space="0" w:color="auto" w:frame="1"/>
+        </w:rPr>
+        <w:drawing>
+          <wp:inline distT="0" distB="0" distL="0" distR="0" wp14:anchorId="562AEC9D" wp14:editId="5F3B424E">
+            <wp:extent cx="5760720" cy="2629535"/>
+            <wp:effectExtent l="0" t="0" r="0" b="0"/>
+            <wp:docPr id="1" name="Afbeelding 1" descr="Afbeeldingsresultaat voor eisen en wensen">
+              <a:hlinkClick xmlns:a="http://schemas.openxmlformats.org/drawingml/2006/main" r:id="rId5" tgtFrame="&quot;_blank&quot;"/>
+            </wp:docPr>
+            <wp:cNvGraphicFramePr>
+              <a:graphicFrameLocks xmlns:a="http://schemas.openxmlformats.org/drawingml/2006/main" noChangeAspect="1"/>
+            </wp:cNvGraphicFramePr>
+            <a:graphic xmlns:a="http://schemas.openxmlformats.org/drawingml/2006/main">
+              <a:graphicData uri="http://schemas.openxmlformats.org/drawingml/2006/picture">
+                <pic:pic xmlns:pic="http://schemas.openxmlformats.org/drawingml/2006/picture">
+                  <pic:nvPicPr>
+                    <pic:cNvPr id="0" name="Picture 1" descr="Afbeeldingsresultaat voor eisen en wensen">
+                      <a:hlinkClick r:id="rId5" tgtFrame="&quot;_blank&quot;"/>
+                    </pic:cNvPr>
+                    <pic:cNvPicPr>
+                      <a:picLocks noChangeAspect="1" noChangeArrowheads="1"/>
+                    </pic:cNvPicPr>
+                  </pic:nvPicPr>
+                  <pic:blipFill>
+                    <a:blip r:embed="rId6">
+                      <a:extLst>
+                        <a:ext uri="{28A0092B-C50C-407E-A947-70E740481C1C}">
+                          <a14:useLocalDpi xmlns:a14="http://schemas.microsoft.com/office/drawing/2010/main" val="0"/>
+                        </a:ext>
+                      </a:extLst>
+                    </a:blip>
+                    <a:srcRect/>
+                    <a:stretch>
+                      <a:fillRect/>
+                    </a:stretch>
+                  </pic:blipFill>
+                  <pic:spPr bwMode="auto">
+                    <a:xfrm>
+                      <a:off x="0" y="0"/>
+                      <a:ext cx="5760720" cy="2629535"/>
+                    </a:xfrm>
+                    <a:prstGeom prst="rect">
+                      <a:avLst/>
+                    </a:prstGeom>
+                    <a:noFill/>
+                    <a:ln>
+                      <a:noFill/>
+                    </a:ln>
+                  </pic:spPr>
+                </pic:pic>
+              </a:graphicData>
+            </a:graphic>
+          </wp:inline>
+        </w:drawing>
+      </w:r>
+    </w:p>
     <w:p/>
     <w:p/>
     <w:p/>
@@ -69,16 +132,13 @@
       <w:r>
         <w:t>3</w:t>
       </w:r>
-    </w:p>
-    <w:p/>
-    <w:p/>
-    <w:p/>
-    <w:p/>
-    <w:p/>
-    <w:p/>
-    <w:p/>
-    <w:p/>
-    <w:p/>
+      <w:r>
+        <w:tab/>
+        <w:t>2018 / 2019.</w:t>
+      </w:r>
+      <w:bookmarkStart w:id="0" w:name="_GoBack"/>
+      <w:bookmarkEnd w:id="0"/>
+    </w:p>
     <w:p/>
     <w:sdt>
       <w:sdtPr>
@@ -131,7 +191,7 @@
           <w:r>
             <w:fldChar w:fldCharType="separate"/>
           </w:r>
-          <w:hyperlink w:anchor="_Toc530649217" w:history="1">
+          <w:hyperlink w:anchor="_Toc531167635" w:history="1">
             <w:r>
               <w:rPr>
                 <w:rStyle w:val="Hyperlink"/>
@@ -158,7 +218,7 @@
                 <w:noProof/>
                 <w:webHidden/>
               </w:rPr>
-              <w:instrText xml:space="preserve"> PAGEREF _Toc530649217 \h </w:instrText>
+              <w:instrText xml:space="preserve"> PAGEREF _Toc531167635 \h </w:instrText>
             </w:r>
             <w:r>
               <w:rPr>
@@ -201,13 +261,13 @@
               <w:lang w:eastAsia="nl-NL"/>
             </w:rPr>
           </w:pPr>
-          <w:hyperlink w:anchor="_Toc530649218" w:history="1">
+          <w:hyperlink w:anchor="_Toc531167636" w:history="1">
             <w:r>
               <w:rPr>
                 <w:rStyle w:val="Hyperlink"/>
                 <w:noProof/>
               </w:rPr>
-              <w:t>Behoefte Analyse.</w:t>
+              <w:t>De kern van het project</w:t>
             </w:r>
             <w:r>
               <w:rPr>
@@ -228,7 +288,7 @@
                 <w:noProof/>
                 <w:webHidden/>
               </w:rPr>
-              <w:instrText xml:space="preserve"> PAGEREF _Toc530649218 \h </w:instrText>
+              <w:instrText xml:space="preserve"> PAGEREF _Toc531167636 \h </w:instrText>
             </w:r>
             <w:r>
               <w:rPr>
@@ -271,13 +331,13 @@
               <w:lang w:eastAsia="nl-NL"/>
             </w:rPr>
           </w:pPr>
-          <w:hyperlink w:anchor="_Toc530649219" w:history="1">
+          <w:hyperlink w:anchor="_Toc531167637" w:history="1">
             <w:r>
               <w:rPr>
                 <w:rStyle w:val="Hyperlink"/>
                 <w:noProof/>
               </w:rPr>
-              <w:t>De kern van het project</w:t>
+              <w:t>Algemene beschrijving van de applicatie</w:t>
             </w:r>
             <w:r>
               <w:rPr>
@@ -298,7 +358,7 @@
                 <w:noProof/>
                 <w:webHidden/>
               </w:rPr>
-              <w:instrText xml:space="preserve"> PAGEREF _Toc530649219 \h </w:instrText>
+              <w:instrText xml:space="preserve"> PAGEREF _Toc531167637 \h </w:instrText>
             </w:r>
             <w:r>
               <w:rPr>
@@ -341,13 +401,13 @@
               <w:lang w:eastAsia="nl-NL"/>
             </w:rPr>
           </w:pPr>
-          <w:hyperlink w:anchor="_Toc530649220" w:history="1">
+          <w:hyperlink w:anchor="_Toc531167638" w:history="1">
             <w:r>
               <w:rPr>
                 <w:rStyle w:val="Hyperlink"/>
                 <w:noProof/>
               </w:rPr>
-              <w:t>aanleiding</w:t>
+              <w:t>Doelen &amp; doelgroepen van de applicatie</w:t>
             </w:r>
             <w:r>
               <w:rPr>
@@ -368,7 +428,7 @@
                 <w:noProof/>
                 <w:webHidden/>
               </w:rPr>
-              <w:instrText xml:space="preserve"> PAGEREF _Toc530649220 \h </w:instrText>
+              <w:instrText xml:space="preserve"> PAGEREF _Toc531167638 \h </w:instrText>
             </w:r>
             <w:r>
               <w:rPr>
@@ -411,13 +471,13 @@
               <w:lang w:eastAsia="nl-NL"/>
             </w:rPr>
           </w:pPr>
-          <w:hyperlink w:anchor="_Toc530649221" w:history="1">
+          <w:hyperlink w:anchor="_Toc531167639" w:history="1">
             <w:r>
               <w:rPr>
                 <w:rStyle w:val="Hyperlink"/>
                 <w:noProof/>
               </w:rPr>
-              <w:t>Algemene beschrijving van de applicatie</w:t>
+              <w:t>Vormgeving</w:t>
             </w:r>
             <w:r>
               <w:rPr>
@@ -438,7 +498,7 @@
                 <w:noProof/>
                 <w:webHidden/>
               </w:rPr>
-              <w:instrText xml:space="preserve"> PAGEREF _Toc530649221 \h </w:instrText>
+              <w:instrText xml:space="preserve"> PAGEREF _Toc531167639 \h </w:instrText>
             </w:r>
             <w:r>
               <w:rPr>
@@ -481,13 +541,13 @@
               <w:lang w:eastAsia="nl-NL"/>
             </w:rPr>
           </w:pPr>
-          <w:hyperlink w:anchor="_Toc530649222" w:history="1">
+          <w:hyperlink w:anchor="_Toc531167640" w:history="1">
             <w:r>
               <w:rPr>
                 <w:rStyle w:val="Hyperlink"/>
                 <w:noProof/>
               </w:rPr>
-              <w:t>Doelen &amp; doelgroepen van de applicatie</w:t>
+              <w:t>Informatie in de applicatie</w:t>
             </w:r>
             <w:r>
               <w:rPr>
@@ -508,7 +568,7 @@
                 <w:noProof/>
                 <w:webHidden/>
               </w:rPr>
-              <w:instrText xml:space="preserve"> PAGEREF _Toc530649222 \h </w:instrText>
+              <w:instrText xml:space="preserve"> PAGEREF _Toc531167640 \h </w:instrText>
             </w:r>
             <w:r>
               <w:rPr>
@@ -528,7 +588,7 @@
                 <w:noProof/>
                 <w:webHidden/>
               </w:rPr>
-              <w:t>3</w:t>
+              <w:t>4</w:t>
             </w:r>
             <w:r>
               <w:rPr>
@@ -551,13 +611,13 @@
               <w:lang w:eastAsia="nl-NL"/>
             </w:rPr>
           </w:pPr>
-          <w:hyperlink w:anchor="_Toc530649223" w:history="1">
+          <w:hyperlink w:anchor="_Toc531167641" w:history="1">
             <w:r>
               <w:rPr>
                 <w:rStyle w:val="Hyperlink"/>
                 <w:noProof/>
               </w:rPr>
-              <w:t>Vormgeving</w:t>
+              <w:t>Interactie van de applicatie</w:t>
             </w:r>
             <w:r>
               <w:rPr>
@@ -578,7 +638,7 @@
                 <w:noProof/>
                 <w:webHidden/>
               </w:rPr>
-              <w:instrText xml:space="preserve"> PAGEREF _Toc530649223 \h </w:instrText>
+              <w:instrText xml:space="preserve"> PAGEREF _Toc531167641 \h </w:instrText>
             </w:r>
             <w:r>
               <w:rPr>
@@ -598,7 +658,7 @@
                 <w:noProof/>
                 <w:webHidden/>
               </w:rPr>
-              <w:t>3</w:t>
+              <w:t>4</w:t>
             </w:r>
             <w:r>
               <w:rPr>
@@ -621,13 +681,13 @@
               <w:lang w:eastAsia="nl-NL"/>
             </w:rPr>
           </w:pPr>
-          <w:hyperlink w:anchor="_Toc530649224" w:history="1">
+          <w:hyperlink w:anchor="_Toc531167642" w:history="1">
             <w:r>
               <w:rPr>
                 <w:rStyle w:val="Hyperlink"/>
                 <w:noProof/>
               </w:rPr>
-              <w:t>Informatie in de applicatie</w:t>
+              <w:t>Tot slot</w:t>
             </w:r>
             <w:r>
               <w:rPr>
@@ -648,7 +708,7 @@
                 <w:noProof/>
                 <w:webHidden/>
               </w:rPr>
-              <w:instrText xml:space="preserve"> PAGEREF _Toc530649224 \h </w:instrText>
+              <w:instrText xml:space="preserve"> PAGEREF _Toc531167642 \h </w:instrText>
             </w:r>
             <w:r>
               <w:rPr>
@@ -668,147 +728,7 @@
                 <w:noProof/>
                 <w:webHidden/>
               </w:rPr>
-              <w:t>3</w:t>
-            </w:r>
-            <w:r>
-              <w:rPr>
-                <w:noProof/>
-                <w:webHidden/>
-              </w:rPr>
-              <w:fldChar w:fldCharType="end"/>
-            </w:r>
-          </w:hyperlink>
-        </w:p>
-        <w:p>
-          <w:pPr>
-            <w:pStyle w:val="Inhopg1"/>
-            <w:tabs>
-              <w:tab w:val="right" w:leader="dot" w:pos="9062"/>
-            </w:tabs>
-            <w:rPr>
-              <w:rFonts w:eastAsiaTheme="minorEastAsia"/>
-              <w:noProof/>
-              <w:lang w:eastAsia="nl-NL"/>
-            </w:rPr>
-          </w:pPr>
-          <w:hyperlink w:anchor="_Toc530649225" w:history="1">
-            <w:r>
-              <w:rPr>
-                <w:rStyle w:val="Hyperlink"/>
-                <w:noProof/>
-              </w:rPr>
-              <w:t>Interactie van de applicatie</w:t>
-            </w:r>
-            <w:r>
-              <w:rPr>
-                <w:noProof/>
-                <w:webHidden/>
-              </w:rPr>
-              <w:tab/>
-            </w:r>
-            <w:r>
-              <w:rPr>
-                <w:noProof/>
-                <w:webHidden/>
-              </w:rPr>
-              <w:fldChar w:fldCharType="begin"/>
-            </w:r>
-            <w:r>
-              <w:rPr>
-                <w:noProof/>
-                <w:webHidden/>
-              </w:rPr>
-              <w:instrText xml:space="preserve"> PAGEREF _Toc530649225 \h </w:instrText>
-            </w:r>
-            <w:r>
-              <w:rPr>
-                <w:noProof/>
-                <w:webHidden/>
-              </w:rPr>
-            </w:r>
-            <w:r>
-              <w:rPr>
-                <w:noProof/>
-                <w:webHidden/>
-              </w:rPr>
-              <w:fldChar w:fldCharType="separate"/>
-            </w:r>
-            <w:r>
-              <w:rPr>
-                <w:noProof/>
-                <w:webHidden/>
-              </w:rPr>
-              <w:t>3</w:t>
-            </w:r>
-            <w:r>
-              <w:rPr>
-                <w:noProof/>
-                <w:webHidden/>
-              </w:rPr>
-              <w:fldChar w:fldCharType="end"/>
-            </w:r>
-          </w:hyperlink>
-        </w:p>
-        <w:p>
-          <w:pPr>
-            <w:pStyle w:val="Inhopg1"/>
-            <w:tabs>
-              <w:tab w:val="right" w:leader="dot" w:pos="9062"/>
-            </w:tabs>
-            <w:rPr>
-              <w:rFonts w:eastAsiaTheme="minorEastAsia"/>
-              <w:noProof/>
-              <w:lang w:eastAsia="nl-NL"/>
-            </w:rPr>
-          </w:pPr>
-          <w:hyperlink w:anchor="_Toc530649226" w:history="1">
-            <w:r>
-              <w:rPr>
-                <w:rStyle w:val="Hyperlink"/>
-                <w:noProof/>
-              </w:rPr>
-              <w:t>Tot slot</w:t>
-            </w:r>
-            <w:r>
-              <w:rPr>
-                <w:noProof/>
-                <w:webHidden/>
-              </w:rPr>
-              <w:tab/>
-            </w:r>
-            <w:r>
-              <w:rPr>
-                <w:noProof/>
-                <w:webHidden/>
-              </w:rPr>
-              <w:fldChar w:fldCharType="begin"/>
-            </w:r>
-            <w:r>
-              <w:rPr>
-                <w:noProof/>
-                <w:webHidden/>
-              </w:rPr>
-              <w:instrText xml:space="preserve"> PAGEREF _Toc530649226 \h </w:instrText>
-            </w:r>
-            <w:r>
-              <w:rPr>
-                <w:noProof/>
-                <w:webHidden/>
-              </w:rPr>
-            </w:r>
-            <w:r>
-              <w:rPr>
-                <w:noProof/>
-                <w:webHidden/>
-              </w:rPr>
-              <w:fldChar w:fldCharType="separate"/>
-            </w:r>
-            <w:r>
-              <w:rPr>
-                <w:noProof/>
-                <w:webHidden/>
-              </w:rPr>
-              <w:t>3</w:t>
+              <w:t>4</w:t>
             </w:r>
             <w:r>
               <w:rPr>
@@ -840,9 +760,70 @@
     <w:p/>
     <w:p/>
     <w:p/>
-    <w:p/>
-    <w:p/>
-    <w:p/>
+    <w:p>
+      <w:r>
+        <w:rPr>
+          <w:rFonts w:ascii="Arial" w:hAnsi="Arial" w:cs="Arial"/>
+          <w:noProof/>
+          <w:color w:val="1A0DAB"/>
+          <w:sz w:val="20"/>
+          <w:szCs w:val="20"/>
+          <w:bdr w:val="none" w:sz="0" w:space="0" w:color="auto" w:frame="1"/>
+        </w:rPr>
+        <w:drawing>
+          <wp:inline distT="0" distB="0" distL="0" distR="0" wp14:anchorId="70BDB0BE" wp14:editId="1E6D8E65">
+            <wp:extent cx="5760720" cy="1645920"/>
+            <wp:effectExtent l="0" t="0" r="0" b="0"/>
+            <wp:docPr id="2" name="Afbeelding 2" descr="Afbeeldingsresultaat voor systeem">
+              <a:hlinkClick xmlns:a="http://schemas.openxmlformats.org/drawingml/2006/main" r:id="rId7" tgtFrame="&quot;_blank&quot;"/>
+            </wp:docPr>
+            <wp:cNvGraphicFramePr>
+              <a:graphicFrameLocks xmlns:a="http://schemas.openxmlformats.org/drawingml/2006/main" noChangeAspect="1"/>
+            </wp:cNvGraphicFramePr>
+            <a:graphic xmlns:a="http://schemas.openxmlformats.org/drawingml/2006/main">
+              <a:graphicData uri="http://schemas.openxmlformats.org/drawingml/2006/picture">
+                <pic:pic xmlns:pic="http://schemas.openxmlformats.org/drawingml/2006/picture">
+                  <pic:nvPicPr>
+                    <pic:cNvPr id="0" name="Picture 3" descr="Afbeeldingsresultaat voor systeem">
+                      <a:hlinkClick r:id="rId7" tgtFrame="&quot;_blank&quot;"/>
+                    </pic:cNvPr>
+                    <pic:cNvPicPr>
+                      <a:picLocks noChangeAspect="1" noChangeArrowheads="1"/>
+                    </pic:cNvPicPr>
+                  </pic:nvPicPr>
+                  <pic:blipFill>
+                    <a:blip r:embed="rId8">
+                      <a:extLst>
+                        <a:ext uri="{28A0092B-C50C-407E-A947-70E740481C1C}">
+                          <a14:useLocalDpi xmlns:a14="http://schemas.microsoft.com/office/drawing/2010/main" val="0"/>
+                        </a:ext>
+                      </a:extLst>
+                    </a:blip>
+                    <a:srcRect/>
+                    <a:stretch>
+                      <a:fillRect/>
+                    </a:stretch>
+                  </pic:blipFill>
+                  <pic:spPr bwMode="auto">
+                    <a:xfrm>
+                      <a:off x="0" y="0"/>
+                      <a:ext cx="5760720" cy="1645920"/>
+                    </a:xfrm>
+                    <a:prstGeom prst="rect">
+                      <a:avLst/>
+                    </a:prstGeom>
+                    <a:noFill/>
+                    <a:ln>
+                      <a:noFill/>
+                    </a:ln>
+                  </pic:spPr>
+                </pic:pic>
+              </a:graphicData>
+            </a:graphic>
+          </wp:inline>
+        </w:drawing>
+      </w:r>
+    </w:p>
     <w:p/>
     <w:p/>
     <w:p/>
@@ -859,12 +840,12 @@
       <w:pPr>
         <w:pStyle w:val="Kop1"/>
       </w:pPr>
-      <w:bookmarkStart w:id="0" w:name="_Toc530649217"/>
+      <w:bookmarkStart w:id="1" w:name="_Toc531167635"/>
       <w:r>
         <w:lastRenderedPageBreak/>
         <w:t>Inleiding</w:t>
       </w:r>
-      <w:bookmarkEnd w:id="0"/>
+      <w:bookmarkEnd w:id="1"/>
     </w:p>
     <w:p>
       <w:pPr>
@@ -915,11 +896,11 @@
       <w:pPr>
         <w:pStyle w:val="Kop1"/>
       </w:pPr>
-      <w:bookmarkStart w:id="1" w:name="_Toc530649219"/>
+      <w:bookmarkStart w:id="2" w:name="_Toc531167636"/>
       <w:r>
         <w:t>De kern van het project</w:t>
       </w:r>
-      <w:bookmarkEnd w:id="1"/>
+      <w:bookmarkEnd w:id="2"/>
       <w:r>
         <w:t xml:space="preserve"> </w:t>
       </w:r>
@@ -928,11 +909,11 @@
       <w:pPr>
         <w:pStyle w:val="Kop1"/>
       </w:pPr>
-      <w:bookmarkStart w:id="2" w:name="_Toc530649221"/>
+      <w:bookmarkStart w:id="3" w:name="_Toc531167637"/>
       <w:r>
         <w:t>Algemene beschrijving van de applicatie</w:t>
       </w:r>
-      <w:bookmarkEnd w:id="2"/>
+      <w:bookmarkEnd w:id="3"/>
     </w:p>
     <w:p>
       <w:r>
@@ -963,11 +944,11 @@
       <w:pPr>
         <w:pStyle w:val="Kop1"/>
       </w:pPr>
-      <w:bookmarkStart w:id="3" w:name="_Toc530649222"/>
+      <w:bookmarkStart w:id="4" w:name="_Toc531167638"/>
       <w:r>
         <w:t>Doelen &amp; doelgroepen van de applicatie</w:t>
       </w:r>
-      <w:bookmarkEnd w:id="3"/>
+      <w:bookmarkEnd w:id="4"/>
     </w:p>
     <w:p/>
     <w:p>
@@ -1062,8 +1043,6 @@
       <w:r>
         <w:t xml:space="preserve"> ja door wie?</w:t>
       </w:r>
-      <w:bookmarkStart w:id="4" w:name="_GoBack"/>
-      <w:bookmarkEnd w:id="4"/>
       <w:r>
         <w:br/>
         <w:t>Wie kunnen de informatie zien?</w:t>
@@ -1077,7 +1056,7 @@
       <w:pPr>
         <w:pStyle w:val="Kop1"/>
       </w:pPr>
-      <w:bookmarkStart w:id="5" w:name="_Toc530649223"/>
+      <w:bookmarkStart w:id="5" w:name="_Toc531167639"/>
       <w:r>
         <w:t>Vormgeving</w:t>
       </w:r>
@@ -1108,31 +1087,13 @@
       <w:pPr>
         <w:pStyle w:val="Kop1"/>
       </w:pPr>
-      <w:bookmarkStart w:id="6" w:name="_Toc530649224"/>
+      <w:bookmarkStart w:id="6" w:name="_Toc531167640"/>
       <w:r>
         <w:lastRenderedPageBreak/>
         <w:t>Informatie in de applicatie</w:t>
       </w:r>
       <w:bookmarkEnd w:id="6"/>
     </w:p>
-    <w:p>
-      <w:r>
-        <w:t xml:space="preserve">De applicatie bevat (relevante)informatie over de teams, spelers, </w:t>
-      </w:r>
-      <w:proofErr w:type="spellStart"/>
-      <w:r>
-        <w:t>staff</w:t>
-      </w:r>
-      <w:proofErr w:type="spellEnd"/>
-      <w:r>
-        <w:t xml:space="preserve"> en functionarissen binnen de club. </w:t>
-      </w:r>
-    </w:p>
-    <w:p>
-      <w:r>
-        <w:t xml:space="preserve">Er worden erg veel gegevens bijgehouden van spelers. Zo moet het profiel van een speler de volgende gegevens bevatten: NAW-gegevens, leeftijd, lengte, gewicht, blessures, statistieken (doelpunten, assists, rode en gele kaarten) per wedstrijd, gespeelde minuten en de uitslag van alle conditietesten. </w:t>
-      </w:r>
-    </w:p>
     <w:p/>
     <w:p/>
     <w:p>
@@ -1145,7 +1106,7 @@
       <w:pPr>
         <w:pStyle w:val="Kop1"/>
       </w:pPr>
-      <w:bookmarkStart w:id="7" w:name="_Toc530649225"/>
+      <w:bookmarkStart w:id="7" w:name="_Toc531167641"/>
       <w:r>
         <w:t>Interactie van de applicatie</w:t>
       </w:r>
@@ -1160,11 +1121,19 @@
         <w:pStyle w:val="Lijstalinea"/>
         <w:numPr>
           <w:ilvl w:val="0"/>
-          <w:numId w:val="1"/>
+          <w:numId w:val="2"/>
         </w:numPr>
       </w:pPr>
       <w:r>
-        <w:t>Alle gebruikers moeten kunnen inloggen, producten bestellen en hun email adres achterlaten. Daarnaast moet er een optie zijn om aan te geven of je particulier besteld of via een bedrijf.</w:t>
+        <w:t xml:space="preserve">De SPA moet </w:t>
+      </w:r>
+      <w:proofErr w:type="spellStart"/>
+      <w:r>
+        <w:t>responsive</w:t>
+      </w:r>
+      <w:proofErr w:type="spellEnd"/>
+      <w:r>
+        <w:t xml:space="preserve"> zijn.</w:t>
       </w:r>
     </w:p>
     <w:p>
@@ -1172,82 +1141,13 @@
         <w:pStyle w:val="Lijstalinea"/>
         <w:numPr>
           <w:ilvl w:val="0"/>
-          <w:numId w:val="1"/>
+          <w:numId w:val="2"/>
         </w:numPr>
       </w:pPr>
       <w:r>
-        <w:t xml:space="preserve">Aangewezen functionarissen kunnen: Hun persoonlijke gegevens zien en bewerken, statistieken van spelers veranderen/verwijderen en spelers toevoegen/verwijderen. </w:t>
-      </w:r>
-    </w:p>
-    <w:p>
-      <w:pPr>
-        <w:pStyle w:val="Lijstalinea"/>
-        <w:numPr>
-          <w:ilvl w:val="0"/>
-          <w:numId w:val="1"/>
-        </w:numPr>
-      </w:pPr>
-      <w:r>
-        <w:t xml:space="preserve">De klant(Ginkel) wil zelf op een makkelijke manier content kunnen veranderen. De website moet </w:t>
-      </w:r>
-      <w:proofErr w:type="spellStart"/>
-      <w:r>
-        <w:t>responsive</w:t>
-      </w:r>
-      <w:proofErr w:type="spellEnd"/>
-      <w:r>
-        <w:t xml:space="preserve"> zijn voor alle </w:t>
-      </w:r>
-      <w:proofErr w:type="spellStart"/>
-      <w:r>
-        <w:t>devices</w:t>
-      </w:r>
-      <w:proofErr w:type="spellEnd"/>
-      <w:r>
-        <w:t xml:space="preserve">. </w:t>
-      </w:r>
-      <w:r>
-        <w:br/>
-        <w:t>Eindtijd is einde van de periode. (week 9)</w:t>
-      </w:r>
-    </w:p>
-    <w:p>
-      <w:pPr>
-        <w:pStyle w:val="Lijstalinea"/>
-        <w:numPr>
-          <w:ilvl w:val="0"/>
-          <w:numId w:val="1"/>
-        </w:numPr>
-      </w:pPr>
-      <w:r>
-        <w:t>Beheerder kan aanpassen, toevoegen en verwijderen.</w:t>
-      </w:r>
-    </w:p>
-    <w:p>
-      <w:pPr>
-        <w:pStyle w:val="Lijstalinea"/>
-        <w:numPr>
-          <w:ilvl w:val="0"/>
-          <w:numId w:val="1"/>
-        </w:numPr>
-      </w:pPr>
-      <w:r>
-        <w:t>Beheerder kan gebruikers aanmaken, aanpassen, verwijderen en rechten geven.</w:t>
-      </w:r>
-    </w:p>
-    <w:p>
-      <w:pPr>
-        <w:pStyle w:val="Lijstalinea"/>
-        <w:numPr>
-          <w:ilvl w:val="0"/>
-          <w:numId w:val="1"/>
-        </w:numPr>
-      </w:pPr>
-      <w:r>
-        <w:t>Spelers kunnen de statistieken inzien van het team en zichzelf.</w:t>
-      </w:r>
-    </w:p>
-    <w:p/>
+        <w:t>Er worden alleen google fonts gebruikt en iconen van material.io</w:t>
+      </w:r>
+    </w:p>
     <w:p>
       <w:r>
         <w:t>(Moet worden aangepast aan de hand van gekregen info uit het interview)</w:t>
@@ -1258,7 +1158,7 @@
       <w:pPr>
         <w:pStyle w:val="Kop1"/>
       </w:pPr>
-      <w:bookmarkStart w:id="8" w:name="_Toc530649226"/>
+      <w:bookmarkStart w:id="8" w:name="_Toc531167642"/>
       <w:r>
         <w:t>Tot slot</w:t>
       </w:r>

</xml_diff>

<commit_message>
positionering eisen en wensen
</commit_message>
<xml_diff>
--- a/eisen en wensen.docx
+++ b/eisen en wensen.docx
@@ -18,6 +18,8 @@
         <w:t>Eisen en Wensen</w:t>
       </w:r>
     </w:p>
+    <w:p/>
+    <w:p/>
     <w:p/>
     <w:p/>
     <w:p/>
@@ -33,7 +35,7 @@
           <w:bdr w:val="none" w:sz="0" w:space="0" w:color="auto" w:frame="1"/>
         </w:rPr>
         <w:drawing>
-          <wp:inline distT="0" distB="0" distL="0" distR="0" wp14:anchorId="562AEC9D" wp14:editId="5F3B424E">
+          <wp:inline distT="0" distB="0" distL="0" distR="0" wp14:anchorId="176F6CCD" wp14:editId="0D3C5902">
             <wp:extent cx="5760720" cy="2629535"/>
             <wp:effectExtent l="0" t="0" r="0" b="0"/>
             <wp:docPr id="1" name="Afbeelding 1" descr="Afbeeldingsresultaat voor eisen en wensen">
@@ -97,7 +99,6 @@
     <w:p/>
     <w:p/>
     <w:p/>
-    <w:p/>
     <w:p>
       <w:r>
         <w:t>Ge</w:t>
@@ -136,8 +137,6 @@
         <w:tab/>
         <w:t>2018 / 2019.</w:t>
       </w:r>
-      <w:bookmarkStart w:id="0" w:name="_GoBack"/>
-      <w:bookmarkEnd w:id="0"/>
     </w:p>
     <w:p/>
     <w:sdt>
@@ -840,12 +839,12 @@
       <w:pPr>
         <w:pStyle w:val="Kop1"/>
       </w:pPr>
-      <w:bookmarkStart w:id="1" w:name="_Toc531167635"/>
+      <w:bookmarkStart w:id="0" w:name="_Toc531167635"/>
       <w:r>
         <w:lastRenderedPageBreak/>
         <w:t>Inleiding</w:t>
       </w:r>
-      <w:bookmarkEnd w:id="1"/>
+      <w:bookmarkEnd w:id="0"/>
     </w:p>
     <w:p>
       <w:pPr>
@@ -896,61 +895,66 @@
       <w:pPr>
         <w:pStyle w:val="Kop1"/>
       </w:pPr>
-      <w:bookmarkStart w:id="2" w:name="_Toc531167636"/>
+      <w:bookmarkStart w:id="1" w:name="_Toc531167636"/>
       <w:r>
         <w:t>De kern van het project</w:t>
       </w:r>
+      <w:bookmarkEnd w:id="1"/>
+      <w:r>
+        <w:t xml:space="preserve"> </w:t>
+      </w:r>
+    </w:p>
+    <w:p>
+      <w:pPr>
+        <w:pStyle w:val="Kop1"/>
+      </w:pPr>
+      <w:bookmarkStart w:id="2" w:name="_Toc531167637"/>
+      <w:r>
+        <w:t>Algemene beschrijving van de applicatie</w:t>
+      </w:r>
       <w:bookmarkEnd w:id="2"/>
-      <w:r>
-        <w:t xml:space="preserve"> </w:t>
-      </w:r>
-    </w:p>
+    </w:p>
+    <w:p>
+      <w:r>
+        <w:t xml:space="preserve">Het gaat over een spelersvolgsysteem die FC </w:t>
+      </w:r>
+      <w:proofErr w:type="spellStart"/>
+      <w:r>
+        <w:t>mboRijnland</w:t>
+      </w:r>
+      <w:proofErr w:type="spellEnd"/>
+      <w:r>
+        <w:t xml:space="preserve"> wilt hebben. Het systeem moet gegevens van spelers bij kunnen houden van verschillende elftallen. De doelgroep van de applicatie is de staf van FC </w:t>
+      </w:r>
+      <w:proofErr w:type="spellStart"/>
+      <w:r>
+        <w:t>mboRjjnland</w:t>
+      </w:r>
+      <w:proofErr w:type="spellEnd"/>
+      <w:r>
+        <w:t>.</w:t>
+      </w:r>
+      <w:r>
+        <w:t xml:space="preserve"> De spelers moeten informatie kunnen zien omrent wedstrijden en persoonlijke ontwikkeling. </w:t>
+      </w:r>
+    </w:p>
+    <w:p/>
     <w:p>
       <w:pPr>
         <w:pStyle w:val="Kop1"/>
       </w:pPr>
-      <w:bookmarkStart w:id="3" w:name="_Toc531167637"/>
-      <w:r>
-        <w:t>Algemene beschrijving van de applicatie</w:t>
+      <w:bookmarkStart w:id="3" w:name="_Toc531167638"/>
+      <w:r>
+        <w:t>Doelen &amp; doelgroepen van de applicatie</w:t>
       </w:r>
       <w:bookmarkEnd w:id="3"/>
     </w:p>
-    <w:p>
-      <w:r>
-        <w:t xml:space="preserve">Het gaat over een spelersvolgsysteem die FC </w:t>
-      </w:r>
-      <w:proofErr w:type="spellStart"/>
-      <w:r>
-        <w:t>mboRijnland</w:t>
-      </w:r>
-      <w:proofErr w:type="spellEnd"/>
-      <w:r>
-        <w:t xml:space="preserve"> wilt hebben. Het systeem moet gegevens van spelers bij kunnen houden van verschillende elftallen. De doelgroep van de applicatie is de staf van FC </w:t>
-      </w:r>
-      <w:proofErr w:type="spellStart"/>
-      <w:r>
-        <w:t>mboRjjnland</w:t>
-      </w:r>
-      <w:proofErr w:type="spellEnd"/>
-      <w:r>
-        <w:t>.</w:t>
-      </w:r>
-      <w:r>
-        <w:t xml:space="preserve"> De spelers moeten informatie kunnen zien omrent wedstrijden en persoonlijke ontwikkeling. </w:t>
-      </w:r>
-    </w:p>
-    <w:p/>
-    <w:p>
-      <w:pPr>
-        <w:pStyle w:val="Kop1"/>
-      </w:pPr>
-      <w:bookmarkStart w:id="4" w:name="_Toc531167638"/>
-      <w:r>
-        <w:t>Doelen &amp; doelgroepen van de applicatie</w:t>
-      </w:r>
-      <w:bookmarkEnd w:id="4"/>
-    </w:p>
-    <w:p/>
+    <w:p/>
+    <w:p>
+      <w:r>
+        <w:t>Doelen</w:t>
+      </w:r>
+    </w:p>
     <w:p>
       <w:pPr>
         <w:pStyle w:val="Lijstalinea"/>
@@ -974,6 +978,8 @@
       <w:r>
         <w:t>Speler de kennis geven van deelname selectie</w:t>
       </w:r>
+      <w:bookmarkStart w:id="4" w:name="_GoBack"/>
+      <w:bookmarkEnd w:id="4"/>
     </w:p>
     <w:p>
       <w:pPr>

</xml_diff>

<commit_message>
aanpassingen eisen en wensen
</commit_message>
<xml_diff>
--- a/eisen en wensen.docx
+++ b/eisen en wensen.docx
@@ -870,8 +870,23 @@
       <w:r>
         <w:t xml:space="preserve">s je over de eisen en de wensen van de klant. </w:t>
       </w:r>
-      <w:r>
-        <w:t xml:space="preserve">FC </w:t>
+      <w:bookmarkStart w:id="1" w:name="_GoBack"/>
+      <w:bookmarkEnd w:id="1"/>
+    </w:p>
+    <w:p/>
+    <w:p/>
+    <w:p>
+      <w:pPr>
+        <w:pStyle w:val="Kop1"/>
+      </w:pPr>
+      <w:r>
+        <w:t>Eisen en wensen</w:t>
+      </w:r>
+    </w:p>
+    <w:p/>
+    <w:p>
+      <w:r>
+        <w:t xml:space="preserve">Met deze applicatie worden relevante informatie gedeeld met de spelers van FC </w:t>
       </w:r>
       <w:proofErr w:type="spellStart"/>
       <w:r>
@@ -879,92 +894,20 @@
       </w:r>
       <w:proofErr w:type="spellEnd"/>
       <w:r>
-        <w:t xml:space="preserve"> heeft te kennen gegeven een </w:t>
-      </w:r>
-      <w:proofErr w:type="spellStart"/>
-      <w:r>
-        <w:t>spelervolgsysteem</w:t>
-      </w:r>
-      <w:proofErr w:type="spellEnd"/>
-      <w:r>
-        <w:t xml:space="preserve"> te willen laten ontwikkelen. Met dit systeem moeten verschillende zaken omrent de speler beheerd kunnen worden.</w:t>
+        <w:t>.</w:t>
       </w:r>
     </w:p>
     <w:p/>
-    <w:p>
-      <w:pPr>
-        <w:pStyle w:val="Kop1"/>
-      </w:pPr>
-      <w:bookmarkStart w:id="1" w:name="_Toc531167636"/>
-      <w:r>
-        <w:t>De kern van het project</w:t>
-      </w:r>
-      <w:bookmarkEnd w:id="1"/>
-      <w:r>
-        <w:t xml:space="preserve"> </w:t>
-      </w:r>
-    </w:p>
-    <w:p>
-      <w:pPr>
-        <w:pStyle w:val="Kop1"/>
-      </w:pPr>
-      <w:bookmarkStart w:id="2" w:name="_Toc531167637"/>
-      <w:r>
-        <w:t>Algemene beschrijving van de applicatie</w:t>
-      </w:r>
-      <w:bookmarkEnd w:id="2"/>
-    </w:p>
-    <w:p>
-      <w:r>
-        <w:t xml:space="preserve">Het gaat over een spelersvolgsysteem die FC </w:t>
-      </w:r>
-      <w:proofErr w:type="spellStart"/>
-      <w:r>
-        <w:t>mboRijnland</w:t>
-      </w:r>
-      <w:proofErr w:type="spellEnd"/>
-      <w:r>
-        <w:t xml:space="preserve"> wilt hebben. Het systeem moet gegevens van spelers bij kunnen houden van verschillende elftallen. De doelgroep van de applicatie is de staf van FC </w:t>
-      </w:r>
-      <w:proofErr w:type="spellStart"/>
-      <w:r>
-        <w:t>mboRjjnland</w:t>
-      </w:r>
-      <w:proofErr w:type="spellEnd"/>
-      <w:r>
-        <w:t>.</w:t>
-      </w:r>
-      <w:r>
-        <w:t xml:space="preserve"> De spelers moeten informatie kunnen zien omrent wedstrijden en persoonlijke ontwikkeling. </w:t>
-      </w:r>
-    </w:p>
-    <w:p/>
-    <w:p>
-      <w:pPr>
-        <w:pStyle w:val="Kop1"/>
-      </w:pPr>
-      <w:bookmarkStart w:id="3" w:name="_Toc531167638"/>
-      <w:r>
-        <w:t>Doelen &amp; doelgroepen van de applicatie</w:t>
-      </w:r>
-      <w:bookmarkEnd w:id="3"/>
-    </w:p>
-    <w:p/>
-    <w:p>
-      <w:r>
-        <w:t>Doelen</w:t>
-      </w:r>
-    </w:p>
     <w:p>
       <w:pPr>
         <w:pStyle w:val="Lijstalinea"/>
         <w:numPr>
           <w:ilvl w:val="0"/>
-          <w:numId w:val="2"/>
+          <w:numId w:val="3"/>
         </w:numPr>
       </w:pPr>
       <w:r>
-        <w:t>Zaken omrent spelers beheren.</w:t>
+        <w:t>De spelers worden weergegeven met hun NAW gegevens.</w:t>
       </w:r>
     </w:p>
     <w:p>
@@ -972,30 +915,41 @@
         <w:pStyle w:val="Lijstalinea"/>
         <w:numPr>
           <w:ilvl w:val="0"/>
-          <w:numId w:val="2"/>
+          <w:numId w:val="3"/>
         </w:numPr>
       </w:pPr>
       <w:r>
-        <w:t>Speler de kennis geven van deelname selectie</w:t>
-      </w:r>
-      <w:bookmarkStart w:id="4" w:name="_GoBack"/>
-      <w:bookmarkEnd w:id="4"/>
+        <w:t>De spelers krijgen indien bekend te zien of zij in de selectie zitten van het 1</w:t>
+      </w:r>
+      <w:r>
+        <w:rPr>
+          <w:vertAlign w:val="superscript"/>
+        </w:rPr>
+        <w:t>e</w:t>
+      </w:r>
+      <w:r>
+        <w:t xml:space="preserve"> of 2</w:t>
+      </w:r>
+      <w:r>
+        <w:rPr>
+          <w:vertAlign w:val="superscript"/>
+        </w:rPr>
+        <w:t>e</w:t>
+      </w:r>
+      <w:r>
+        <w:t xml:space="preserve"> elftal.</w:t>
+      </w:r>
     </w:p>
     <w:p>
       <w:pPr>
         <w:pStyle w:val="Lijstalinea"/>
         <w:numPr>
           <w:ilvl w:val="0"/>
-          <w:numId w:val="2"/>
+          <w:numId w:val="3"/>
         </w:numPr>
       </w:pPr>
       <w:r>
-        <w:t>Speler de kennis geven over wedstrijdgegevens.</w:t>
-      </w:r>
-    </w:p>
-    <w:p>
-      <w:r>
-        <w:t>Doelgroep:</w:t>
+        <w:t>De spelers krijgen indien bekend te zien of zij basisspeler of wisselspeler zijn.</w:t>
       </w:r>
     </w:p>
     <w:p>
@@ -1003,11 +957,11 @@
         <w:pStyle w:val="Lijstalinea"/>
         <w:numPr>
           <w:ilvl w:val="0"/>
-          <w:numId w:val="2"/>
+          <w:numId w:val="3"/>
         </w:numPr>
       </w:pPr>
       <w:r>
-        <w:t>Spelers.</w:t>
+        <w:t>De spelers krijgen te zien tegen wie zij moeten spelen en waar de wedstrijd word gespeeld.</w:t>
       </w:r>
     </w:p>
     <w:p>
@@ -1015,131 +969,31 @@
         <w:pStyle w:val="Lijstalinea"/>
         <w:numPr>
           <w:ilvl w:val="0"/>
-          <w:numId w:val="2"/>
+          <w:numId w:val="3"/>
         </w:numPr>
       </w:pPr>
       <w:r>
-        <w:t>Staf.</w:t>
+        <w:t>De spelers krijgen aanvangstijden en starttijden van de wedstrijd te zien.</w:t>
       </w:r>
     </w:p>
-    <w:p/>
-    <w:p>
-      <w:r>
-        <w:t>Vragen:</w:t>
-      </w:r>
-      <w:r>
-        <w:br/>
-        <w:t>Welke relevante informatie moet er worden bijgehouden over de speler?</w:t>
-      </w:r>
-      <w:r>
-        <w:br/>
-      </w:r>
-      <w:r>
-        <w:t>Wie kan de informatie aanpassen / wijzigen / verwijderen?</w:t>
-      </w:r>
-      <w:r>
-        <w:br/>
-        <w:t xml:space="preserve">Moet er worden </w:t>
-      </w:r>
-      <w:proofErr w:type="spellStart"/>
-      <w:r>
-        <w:t>ingelogdo</w:t>
-      </w:r>
-      <w:proofErr w:type="spellEnd"/>
-      <w:r>
-        <w:t xml:space="preserve"> ja door wie?</w:t>
-      </w:r>
-      <w:r>
-        <w:br/>
-        <w:t>Wie kunnen de informatie zien?</w:t>
-      </w:r>
-      <w:r>
-        <w:br/>
-      </w:r>
-    </w:p>
-    <w:p/>
-    <w:p>
-      <w:pPr>
-        <w:pStyle w:val="Kop1"/>
-      </w:pPr>
-      <w:bookmarkStart w:id="5" w:name="_Toc531167639"/>
-      <w:r>
-        <w:t>Vormgeving</w:t>
-      </w:r>
-      <w:bookmarkEnd w:id="5"/>
-    </w:p>
-    <w:p/>
-    <w:p>
-      <w:r>
-        <w:t>Vragen:</w:t>
-      </w:r>
-    </w:p>
-    <w:p>
-      <w:r>
-        <w:t xml:space="preserve">Wat voor </w:t>
-      </w:r>
-      <w:proofErr w:type="spellStart"/>
-      <w:r>
-        <w:t>huisstyle</w:t>
-      </w:r>
-      <w:proofErr w:type="spellEnd"/>
-      <w:r>
-        <w:t xml:space="preserve"> moet de applicatie krijgen?</w:t>
-      </w:r>
-    </w:p>
-    <w:p/>
-    <w:p/>
-    <w:p>
-      <w:pPr>
-        <w:pStyle w:val="Kop1"/>
-      </w:pPr>
-      <w:bookmarkStart w:id="6" w:name="_Toc531167640"/>
-      <w:r>
-        <w:lastRenderedPageBreak/>
-        <w:t>Informatie in de applicatie</w:t>
-      </w:r>
-      <w:bookmarkEnd w:id="6"/>
-    </w:p>
-    <w:p/>
-    <w:p/>
-    <w:p>
-      <w:r>
-        <w:t>(Moet worden aangepast aan de hand van gekregen info uit het interview)</w:t>
-      </w:r>
-    </w:p>
-    <w:p/>
-    <w:p>
-      <w:pPr>
-        <w:pStyle w:val="Kop1"/>
-      </w:pPr>
-      <w:bookmarkStart w:id="7" w:name="_Toc531167641"/>
-      <w:r>
-        <w:t>Interactie van de applicatie</w:t>
-      </w:r>
-      <w:bookmarkEnd w:id="7"/>
-      <w:r>
-        <w:t xml:space="preserve"> </w:t>
-      </w:r>
-    </w:p>
-    <w:p/>
     <w:p>
       <w:pPr>
         <w:pStyle w:val="Lijstalinea"/>
         <w:numPr>
           <w:ilvl w:val="0"/>
-          <w:numId w:val="2"/>
+          <w:numId w:val="3"/>
         </w:numPr>
       </w:pPr>
       <w:r>
-        <w:t xml:space="preserve">De SPA moet </w:t>
+        <w:t xml:space="preserve">Coaches geven doormiddel van een interne inlog de informatie door aan de beheerder van de </w:t>
       </w:r>
       <w:proofErr w:type="spellStart"/>
       <w:r>
-        <w:t>responsive</w:t>
+        <w:t>back-end</w:t>
       </w:r>
       <w:proofErr w:type="spellEnd"/>
       <w:r>
-        <w:t xml:space="preserve"> zijn.</w:t>
+        <w:t>.</w:t>
       </w:r>
     </w:p>
     <w:p>
@@ -1147,35 +1001,122 @@
         <w:pStyle w:val="Lijstalinea"/>
         <w:numPr>
           <w:ilvl w:val="0"/>
-          <w:numId w:val="2"/>
+          <w:numId w:val="3"/>
         </w:numPr>
       </w:pPr>
       <w:r>
-        <w:t>Er worden alleen google fonts gebruikt en iconen van material.io</w:t>
+        <w:t xml:space="preserve">De applicatie krijgt de zelfde </w:t>
+      </w:r>
+      <w:proofErr w:type="spellStart"/>
+      <w:r>
+        <w:t>huisstyle</w:t>
+      </w:r>
+      <w:proofErr w:type="spellEnd"/>
+      <w:r>
+        <w:t xml:space="preserve"> als de website van FC </w:t>
+      </w:r>
+      <w:proofErr w:type="spellStart"/>
+      <w:r>
+        <w:t>mboRijnland</w:t>
+      </w:r>
+      <w:proofErr w:type="spellEnd"/>
+      <w:r>
+        <w:t>.</w:t>
       </w:r>
     </w:p>
     <w:p>
-      <w:r>
-        <w:t>(Moet worden aangepast aan de hand van gekregen info uit het interview)</w:t>
+      <w:pPr>
+        <w:pStyle w:val="Lijstalinea"/>
+        <w:numPr>
+          <w:ilvl w:val="0"/>
+          <w:numId w:val="3"/>
+        </w:numPr>
+      </w:pPr>
+      <w:r>
+        <w:t xml:space="preserve">De hoeveelheid spelers wat kan worden toegevoegd moet flexibel zijn, bij de ene </w:t>
+      </w:r>
+      <w:proofErr w:type="spellStart"/>
+      <w:r>
+        <w:t>slectie</w:t>
+      </w:r>
+      <w:proofErr w:type="spellEnd"/>
+      <w:r>
+        <w:t xml:space="preserve"> zitten namelijk meer of minder spelers.</w:t>
       </w:r>
     </w:p>
-    <w:p/>
     <w:p>
       <w:pPr>
-        <w:pStyle w:val="Kop1"/>
-      </w:pPr>
-      <w:bookmarkStart w:id="8" w:name="_Toc531167642"/>
-      <w:r>
-        <w:t>Tot slot</w:t>
-      </w:r>
-      <w:bookmarkEnd w:id="8"/>
+        <w:pStyle w:val="Lijstalinea"/>
+        <w:numPr>
+          <w:ilvl w:val="0"/>
+          <w:numId w:val="3"/>
+        </w:numPr>
+      </w:pPr>
+      <w:r>
+        <w:t>De applicatie word mogelijk laten uitgebreid met meerdere teams.</w:t>
+      </w:r>
     </w:p>
-    <w:p/>
     <w:p>
-      <w:r>
-        <w:t>Voor zover geen extra informatie.</w:t>
+      <w:pPr>
+        <w:pStyle w:val="Lijstalinea"/>
+        <w:numPr>
+          <w:ilvl w:val="0"/>
+          <w:numId w:val="3"/>
+        </w:numPr>
+      </w:pPr>
+      <w:r>
+        <w:t xml:space="preserve">De front-end </w:t>
+      </w:r>
+      <w:r>
+        <w:t>moet door iedereen bekeken kunnen worden, dat is makkelijk voor de bezoekers en de pers.</w:t>
       </w:r>
     </w:p>
+    <w:p>
+      <w:pPr>
+        <w:pStyle w:val="Lijstalinea"/>
+        <w:numPr>
+          <w:ilvl w:val="0"/>
+          <w:numId w:val="3"/>
+        </w:numPr>
+      </w:pPr>
+      <w:r>
+        <w:t xml:space="preserve">Voor de </w:t>
+      </w:r>
+      <w:proofErr w:type="spellStart"/>
+      <w:r>
+        <w:t>back-end</w:t>
+      </w:r>
+      <w:proofErr w:type="spellEnd"/>
+      <w:r>
+        <w:t xml:space="preserve"> moet worden ingelogd. </w:t>
+      </w:r>
+    </w:p>
+    <w:p>
+      <w:pPr>
+        <w:pStyle w:val="Lijstalinea"/>
+        <w:numPr>
+          <w:ilvl w:val="0"/>
+          <w:numId w:val="3"/>
+        </w:numPr>
+      </w:pPr>
+    </w:p>
+    <w:p/>
+    <w:p/>
+    <w:p>
+      <w:r>
+        <w:br/>
+      </w:r>
+      <w:r>
+        <w:br/>
+      </w:r>
+      <w:r>
+        <w:br/>
+      </w:r>
+      <w:r>
+        <w:br/>
+      </w:r>
+    </w:p>
+    <w:p/>
     <w:sectPr>
       <w:pgSz w:w="11906" w:h="16838"/>
       <w:pgMar w:top="1417" w:right="1417" w:bottom="1417" w:left="1417" w:header="708" w:footer="708" w:gutter="0"/>
@@ -1301,6 +1242,119 @@
     </w:lvl>
   </w:abstractNum>
   <w:abstractNum w:abstractNumId="1" w15:restartNumberingAfterBreak="0">
+    <w:nsid w:val="22B771C7"/>
+    <w:multiLevelType w:val="hybridMultilevel"/>
+    <w:tmpl w:val="D4A68E8E"/>
+    <w:lvl w:ilvl="0" w:tplc="87A2B9A8">
+      <w:start w:val="11"/>
+      <w:numFmt w:val="bullet"/>
+      <w:lvlText w:val="-"/>
+      <w:lvlJc w:val="left"/>
+      <w:pPr>
+        <w:ind w:left="720" w:hanging="360"/>
+      </w:pPr>
+      <w:rPr>
+        <w:rFonts w:ascii="Calibri" w:eastAsiaTheme="minorHAnsi" w:hAnsi="Calibri" w:cs="Calibri" w:hint="default"/>
+      </w:rPr>
+    </w:lvl>
+    <w:lvl w:ilvl="1" w:tplc="04130003" w:tentative="1">
+      <w:start w:val="1"/>
+      <w:numFmt w:val="bullet"/>
+      <w:lvlText w:val="o"/>
+      <w:lvlJc w:val="left"/>
+      <w:pPr>
+        <w:ind w:left="1440" w:hanging="360"/>
+      </w:pPr>
+      <w:rPr>
+        <w:rFonts w:ascii="Courier New" w:hAnsi="Courier New" w:cs="Courier New" w:hint="default"/>
+      </w:rPr>
+    </w:lvl>
+    <w:lvl w:ilvl="2" w:tplc="04130005" w:tentative="1">
+      <w:start w:val="1"/>
+      <w:numFmt w:val="bullet"/>
+      <w:lvlText w:val=""/>
+      <w:lvlJc w:val="left"/>
+      <w:pPr>
+        <w:ind w:left="2160" w:hanging="360"/>
+      </w:pPr>
+      <w:rPr>
+        <w:rFonts w:ascii="Wingdings" w:hAnsi="Wingdings" w:hint="default"/>
+      </w:rPr>
+    </w:lvl>
+    <w:lvl w:ilvl="3" w:tplc="04130001" w:tentative="1">
+      <w:start w:val="1"/>
+      <w:numFmt w:val="bullet"/>
+      <w:lvlText w:val=""/>
+      <w:lvlJc w:val="left"/>
+      <w:pPr>
+        <w:ind w:left="2880" w:hanging="360"/>
+      </w:pPr>
+      <w:rPr>
+        <w:rFonts w:ascii="Symbol" w:hAnsi="Symbol" w:hint="default"/>
+      </w:rPr>
+    </w:lvl>
+    <w:lvl w:ilvl="4" w:tplc="04130003" w:tentative="1">
+      <w:start w:val="1"/>
+      <w:numFmt w:val="bullet"/>
+      <w:lvlText w:val="o"/>
+      <w:lvlJc w:val="left"/>
+      <w:pPr>
+        <w:ind w:left="3600" w:hanging="360"/>
+      </w:pPr>
+      <w:rPr>
+        <w:rFonts w:ascii="Courier New" w:hAnsi="Courier New" w:cs="Courier New" w:hint="default"/>
+      </w:rPr>
+    </w:lvl>
+    <w:lvl w:ilvl="5" w:tplc="04130005" w:tentative="1">
+      <w:start w:val="1"/>
+      <w:numFmt w:val="bullet"/>
+      <w:lvlText w:val=""/>
+      <w:lvlJc w:val="left"/>
+      <w:pPr>
+        <w:ind w:left="4320" w:hanging="360"/>
+      </w:pPr>
+      <w:rPr>
+        <w:rFonts w:ascii="Wingdings" w:hAnsi="Wingdings" w:hint="default"/>
+      </w:rPr>
+    </w:lvl>
+    <w:lvl w:ilvl="6" w:tplc="04130001" w:tentative="1">
+      <w:start w:val="1"/>
+      <w:numFmt w:val="bullet"/>
+      <w:lvlText w:val=""/>
+      <w:lvlJc w:val="left"/>
+      <w:pPr>
+        <w:ind w:left="5040" w:hanging="360"/>
+      </w:pPr>
+      <w:rPr>
+        <w:rFonts w:ascii="Symbol" w:hAnsi="Symbol" w:hint="default"/>
+      </w:rPr>
+    </w:lvl>
+    <w:lvl w:ilvl="7" w:tplc="04130003" w:tentative="1">
+      <w:start w:val="1"/>
+      <w:numFmt w:val="bullet"/>
+      <w:lvlText w:val="o"/>
+      <w:lvlJc w:val="left"/>
+      <w:pPr>
+        <w:ind w:left="5760" w:hanging="360"/>
+      </w:pPr>
+      <w:rPr>
+        <w:rFonts w:ascii="Courier New" w:hAnsi="Courier New" w:cs="Courier New" w:hint="default"/>
+      </w:rPr>
+    </w:lvl>
+    <w:lvl w:ilvl="8" w:tplc="04130005" w:tentative="1">
+      <w:start w:val="1"/>
+      <w:numFmt w:val="bullet"/>
+      <w:lvlText w:val=""/>
+      <w:lvlJc w:val="left"/>
+      <w:pPr>
+        <w:ind w:left="6480" w:hanging="360"/>
+      </w:pPr>
+      <w:rPr>
+        <w:rFonts w:ascii="Wingdings" w:hAnsi="Wingdings" w:hint="default"/>
+      </w:rPr>
+    </w:lvl>
+  </w:abstractNum>
+  <w:abstractNum w:abstractNumId="2" w15:restartNumberingAfterBreak="0">
     <w:nsid w:val="4D2664C8"/>
     <w:multiLevelType w:val="hybridMultilevel"/>
     <w:tmpl w:val="D740651C"/>
@@ -1416,6 +1470,9 @@
     <w:abstractNumId w:val="0"/>
   </w:num>
   <w:num w:numId="2">
+    <w:abstractNumId w:val="2"/>
+  </w:num>
+  <w:num w:numId="3">
     <w:abstractNumId w:val="1"/>
   </w:num>
 </w:numbering>

</xml_diff>

<commit_message>
update eisen en wensen
</commit_message>
<xml_diff>
--- a/eisen en wensen.docx
+++ b/eisen en wensen.docx
@@ -870,8 +870,6 @@
       <w:r>
         <w:t xml:space="preserve">s je over de eisen en de wensen van de klant. </w:t>
       </w:r>
-      <w:bookmarkStart w:id="1" w:name="_GoBack"/>
-      <w:bookmarkEnd w:id="1"/>
     </w:p>
     <w:p/>
     <w:p/>
@@ -1094,11 +1092,157 @@
     <w:p>
       <w:pPr>
         <w:pStyle w:val="Lijstalinea"/>
-        <w:numPr>
-          <w:ilvl w:val="0"/>
-          <w:numId w:val="3"/>
-        </w:numPr>
-      </w:pPr>
+      </w:pPr>
+    </w:p>
+    <w:p>
+      <w:pPr>
+        <w:pStyle w:val="Lijstalinea"/>
+      </w:pPr>
+    </w:p>
+    <w:p>
+      <w:pPr>
+        <w:pStyle w:val="Lijstalinea"/>
+      </w:pPr>
+    </w:p>
+    <w:p>
+      <w:pPr>
+        <w:pStyle w:val="Lijstalinea"/>
+      </w:pPr>
+    </w:p>
+    <w:p>
+      <w:pPr>
+        <w:pStyle w:val="Lijstalinea"/>
+      </w:pPr>
+    </w:p>
+    <w:p>
+      <w:pPr>
+        <w:pStyle w:val="Lijstalinea"/>
+      </w:pPr>
+    </w:p>
+    <w:p>
+      <w:pPr>
+        <w:pStyle w:val="Lijstalinea"/>
+      </w:pPr>
+    </w:p>
+    <w:p>
+      <w:pPr>
+        <w:pStyle w:val="Lijstalinea"/>
+      </w:pPr>
+    </w:p>
+    <w:p>
+      <w:pPr>
+        <w:pStyle w:val="Lijstalinea"/>
+      </w:pPr>
+    </w:p>
+    <w:p>
+      <w:pPr>
+        <w:pStyle w:val="Lijstalinea"/>
+      </w:pPr>
+    </w:p>
+    <w:p>
+      <w:pPr>
+        <w:pStyle w:val="Lijstalinea"/>
+      </w:pPr>
+    </w:p>
+    <w:p>
+      <w:pPr>
+        <w:pStyle w:val="Lijstalinea"/>
+      </w:pPr>
+    </w:p>
+    <w:p>
+      <w:pPr>
+        <w:pStyle w:val="Lijstalinea"/>
+      </w:pPr>
+    </w:p>
+    <w:p>
+      <w:pPr>
+        <w:pStyle w:val="Lijstalinea"/>
+      </w:pPr>
+    </w:p>
+    <w:p>
+      <w:pPr>
+        <w:pStyle w:val="Lijstalinea"/>
+      </w:pPr>
+    </w:p>
+    <w:p>
+      <w:pPr>
+        <w:pStyle w:val="Lijstalinea"/>
+      </w:pPr>
+    </w:p>
+    <w:p>
+      <w:pPr>
+        <w:pStyle w:val="Lijstalinea"/>
+      </w:pPr>
+    </w:p>
+    <w:p>
+      <w:pPr>
+        <w:pStyle w:val="Lijstalinea"/>
+      </w:pPr>
+    </w:p>
+    <w:p>
+      <w:pPr>
+        <w:pStyle w:val="Lijstalinea"/>
+      </w:pPr>
+    </w:p>
+    <w:p>
+      <w:pPr>
+        <w:pStyle w:val="Lijstalinea"/>
+      </w:pPr>
+    </w:p>
+    <w:p>
+      <w:pPr>
+        <w:pStyle w:val="Lijstalinea"/>
+      </w:pPr>
+    </w:p>
+    <w:p>
+      <w:pPr>
+        <w:pStyle w:val="Kop1"/>
+      </w:pPr>
+      <w:r>
+        <w:lastRenderedPageBreak/>
+        <w:t>USECASE.</w:t>
+      </w:r>
+    </w:p>
+    <w:p/>
+    <w:p/>
+    <w:p/>
+    <w:p/>
+    <w:p/>
+    <w:p/>
+    <w:p/>
+    <w:p/>
+    <w:p/>
+    <w:p/>
+    <w:p/>
+    <w:p/>
+    <w:p/>
+    <w:p/>
+    <w:p/>
+    <w:p/>
+    <w:p/>
+    <w:p/>
+    <w:p/>
+    <w:p/>
+    <w:p/>
+    <w:p/>
+    <w:p/>
+    <w:p/>
+    <w:p/>
+    <w:p/>
+    <w:p/>
+    <w:p/>
+    <w:p/>
+    <w:p/>
+    <w:p>
+      <w:pPr>
+        <w:pStyle w:val="Kop1"/>
+      </w:pPr>
+      <w:r>
+        <w:lastRenderedPageBreak/>
+        <w:t>ERD</w:t>
+      </w:r>
+      <w:bookmarkStart w:id="1" w:name="_GoBack"/>
+      <w:bookmarkEnd w:id="1"/>
     </w:p>
     <w:p/>
     <w:p/>

</xml_diff>